<commit_message>
removes duplicate folder (#11)
</commit_message>
<xml_diff>
--- a/email/Final query edfdb.docx
+++ b/email/Final query edfdb.docx
@@ -11,6 +11,15 @@
           <w14:ligatures w14:val="none"/>
         </w:rPr>
       </w:pPr>
+      <w:r>
+        <w:rPr>
+          <w:b/>
+          <w:bCs/>
+          <w:kern w:val="0"/>
+          <w14:ligatures w14:val="none"/>
+        </w:rPr>
+        <w:t>/*</w:t>
+      </w:r>
       <w:r>
         <w:rPr>
           <w:b/>
@@ -28,6 +37,15 @@
           <w14:ligatures w14:val="none"/>
         </w:rPr>
         <w:t xml:space="preserve"> </w:t>
+      </w:r>
+      <w:r>
+        <w:rPr>
+          <w:b/>
+          <w:bCs/>
+          <w:kern w:val="0"/>
+          <w14:ligatures w14:val="none"/>
+        </w:rPr>
+        <w:t>*/</w:t>
       </w:r>
       <w:r>
         <w:rPr>
@@ -77,14 +95,7 @@
           <w:rFonts w:ascii="Helvetica" w:hAnsi="Helvetica" w:cs="Helvetica"/>
           <w:kern w:val="0"/>
         </w:rPr>
-        <w:t>edf</w:t>
-      </w:r>
-      <w:r>
-        <w:rPr>
-          <w:rFonts w:ascii="Helvetica" w:hAnsi="Helvetica" w:cs="Helvetica"/>
-          <w:kern w:val="0"/>
-        </w:rPr>
-        <w:t>db</w:t>
+        <w:t>edfdb</w:t>
       </w:r>
       <w:proofErr w:type="spellEnd"/>
       <w:r>
@@ -120,8 +131,6 @@
       </w:r>
       <w:r>
         <w:br/>
-      </w:r>
-      <w:r>
         <w:t>CREATE TABLE `application` (</w:t>
       </w:r>
     </w:p>

</xml_diff>